<commit_message>
Added models and basic CRUD for users
</commit_message>
<xml_diff>
--- a/spring-project.docx
+++ b/spring-project.docx
@@ -1,10 +1,10 @@
 
 <file path=word/document.xml><?xml version="1.0" encoding="utf-8"?>
-<w:document xmlns:wpc="http://schemas.microsoft.com/office/word/2010/wordprocessingCanvas" xmlns:mc="http://schemas.openxmlformats.org/markup-compatibility/2006" xmlns:o="urn:schemas-microsoft-com:office:office" xmlns:r="http://schemas.openxmlformats.org/officeDocument/2006/relationships" xmlns:m="http://schemas.openxmlformats.org/officeDocument/2006/math" xmlns:v="urn:schemas-microsoft-com:vml" xmlns:wp14="http://schemas.microsoft.com/office/word/2010/wordprocessingDrawing" xmlns:wp="http://schemas.openxmlformats.org/drawingml/2006/wordprocessingDrawing" xmlns:w10="urn:schemas-microsoft-com:office:word" xmlns:w="http://schemas.openxmlformats.org/wordprocessingml/2006/main" xmlns:w14="http://schemas.microsoft.com/office/word/2010/wordml" xmlns:w15="http://schemas.microsoft.com/office/word/2012/wordml" xmlns:wpg="http://schemas.microsoft.com/office/word/2010/wordprocessingGroup" xmlns:wpi="http://schemas.microsoft.com/office/word/2010/wordprocessingInk" xmlns:wne="http://schemas.microsoft.com/office/word/2006/wordml" xmlns:wps="http://schemas.microsoft.com/office/word/2010/wordprocessingShape" mc:Ignorable="w14 w15 wp14">
+<w:document xmlns:wpc="http://schemas.microsoft.com/office/word/2010/wordprocessingCanvas" xmlns:cx="http://schemas.microsoft.com/office/drawing/2014/chartex" xmlns:mc="http://schemas.openxmlformats.org/markup-compatibility/2006" xmlns:o="urn:schemas-microsoft-com:office:office" xmlns:r="http://schemas.openxmlformats.org/officeDocument/2006/relationships" xmlns:m="http://schemas.openxmlformats.org/officeDocument/2006/math" xmlns:v="urn:schemas-microsoft-com:vml" xmlns:wp14="http://schemas.microsoft.com/office/word/2010/wordprocessingDrawing" xmlns:wp="http://schemas.openxmlformats.org/drawingml/2006/wordprocessingDrawing" xmlns:w10="urn:schemas-microsoft-com:office:word" xmlns:w="http://schemas.openxmlformats.org/wordprocessingml/2006/main" xmlns:w14="http://schemas.microsoft.com/office/word/2010/wordml" xmlns:w15="http://schemas.microsoft.com/office/word/2012/wordml" xmlns:w16se="http://schemas.microsoft.com/office/word/2015/wordml/symex" xmlns:wpg="http://schemas.microsoft.com/office/word/2010/wordprocessingGroup" xmlns:wpi="http://schemas.microsoft.com/office/word/2010/wordprocessingInk" xmlns:wne="http://schemas.microsoft.com/office/word/2006/wordml" xmlns:wps="http://schemas.microsoft.com/office/word/2010/wordprocessingShape" mc:Ignorable="w14 w15 w16se wp14">
   <w:body>
     <w:tbl>
       <w:tblPr>
-        <w:tblStyle w:val="TableGrid"/>
+        <w:tblStyle w:val="a8"/>
         <w:tblW w:w="9493" w:type="dxa"/>
         <w:tblLayout w:type="fixed"/>
         <w:tblLook w:val="04A0" w:firstRow="1" w:lastRow="0" w:firstColumn="1" w:lastColumn="0" w:noHBand="0" w:noVBand="1"/>
@@ -332,8 +332,6 @@
                 <w:lang w:val="en-US"/>
               </w:rPr>
             </w:pPr>
-            <w:bookmarkStart w:id="0" w:name="_GoBack"/>
-            <w:bookmarkEnd w:id="0"/>
           </w:p>
         </w:tc>
         <w:tc>
@@ -374,7 +372,7 @@
     </w:p>
     <w:tbl>
       <w:tblPr>
-        <w:tblStyle w:val="TableGrid"/>
+        <w:tblStyle w:val="a8"/>
         <w:tblW w:w="9493" w:type="dxa"/>
         <w:tblLook w:val="04A0" w:firstRow="1" w:lastRow="0" w:firstColumn="1" w:lastColumn="0" w:noHBand="0" w:noVBand="1"/>
       </w:tblPr>
@@ -554,7 +552,7 @@
     </w:p>
     <w:tbl>
       <w:tblPr>
-        <w:tblStyle w:val="TableGrid"/>
+        <w:tblStyle w:val="a8"/>
         <w:tblW w:w="9493" w:type="dxa"/>
         <w:tblLook w:val="04A0" w:firstRow="1" w:lastRow="0" w:firstColumn="1" w:lastColumn="0" w:noHBand="0" w:noVBand="1"/>
       </w:tblPr>
@@ -569,7 +567,7 @@
           </w:tcPr>
           <w:p>
             <w:pPr>
-              <w:pStyle w:val="ListParagraph"/>
+              <w:pStyle w:val="a3"/>
               <w:numPr>
                 <w:ilvl w:val="0"/>
                 <w:numId w:val="35"/>
@@ -804,7 +802,7 @@
           </w:p>
           <w:p>
             <w:pPr>
-              <w:pStyle w:val="ListParagraph"/>
+              <w:pStyle w:val="a3"/>
               <w:numPr>
                 <w:ilvl w:val="0"/>
                 <w:numId w:val="36"/>
@@ -823,7 +821,7 @@
           </w:p>
           <w:p>
             <w:pPr>
-              <w:pStyle w:val="ListParagraph"/>
+              <w:pStyle w:val="a3"/>
               <w:numPr>
                 <w:ilvl w:val="1"/>
                 <w:numId w:val="36"/>
@@ -848,7 +846,7 @@
           </w:p>
           <w:p>
             <w:pPr>
-              <w:pStyle w:val="ListParagraph"/>
+              <w:pStyle w:val="a3"/>
               <w:numPr>
                 <w:ilvl w:val="1"/>
                 <w:numId w:val="36"/>
@@ -879,7 +877,7 @@
           </w:p>
           <w:p>
             <w:pPr>
-              <w:pStyle w:val="ListParagraph"/>
+              <w:pStyle w:val="a3"/>
               <w:numPr>
                 <w:ilvl w:val="1"/>
                 <w:numId w:val="36"/>
@@ -904,7 +902,7 @@
           </w:p>
           <w:p>
             <w:pPr>
-              <w:pStyle w:val="ListParagraph"/>
+              <w:pStyle w:val="a3"/>
               <w:numPr>
                 <w:ilvl w:val="1"/>
                 <w:numId w:val="36"/>
@@ -929,7 +927,7 @@
           </w:p>
           <w:p>
             <w:pPr>
-              <w:pStyle w:val="ListParagraph"/>
+              <w:pStyle w:val="a3"/>
               <w:numPr>
                 <w:ilvl w:val="1"/>
                 <w:numId w:val="36"/>
@@ -954,7 +952,7 @@
           </w:p>
           <w:p>
             <w:pPr>
-              <w:pStyle w:val="ListParagraph"/>
+              <w:pStyle w:val="a3"/>
               <w:numPr>
                 <w:ilvl w:val="0"/>
                 <w:numId w:val="36"/>
@@ -973,7 +971,7 @@
           </w:p>
           <w:p>
             <w:pPr>
-              <w:pStyle w:val="ListParagraph"/>
+              <w:pStyle w:val="a3"/>
               <w:numPr>
                 <w:ilvl w:val="1"/>
                 <w:numId w:val="36"/>
@@ -998,7 +996,7 @@
           </w:p>
           <w:p>
             <w:pPr>
-              <w:pStyle w:val="ListParagraph"/>
+              <w:pStyle w:val="a3"/>
               <w:numPr>
                 <w:ilvl w:val="1"/>
                 <w:numId w:val="36"/>
@@ -1023,7 +1021,7 @@
           </w:p>
           <w:p>
             <w:pPr>
-              <w:pStyle w:val="ListParagraph"/>
+              <w:pStyle w:val="a3"/>
               <w:numPr>
                 <w:ilvl w:val="1"/>
                 <w:numId w:val="36"/>
@@ -1042,7 +1040,7 @@
           </w:p>
           <w:p>
             <w:pPr>
-              <w:pStyle w:val="ListParagraph"/>
+              <w:pStyle w:val="a3"/>
               <w:numPr>
                 <w:ilvl w:val="1"/>
                 <w:numId w:val="36"/>
@@ -1062,7 +1060,7 @@
           </w:p>
           <w:p>
             <w:pPr>
-              <w:pStyle w:val="ListParagraph"/>
+              <w:pStyle w:val="a3"/>
               <w:numPr>
                 <w:ilvl w:val="1"/>
                 <w:numId w:val="36"/>
@@ -1078,6 +1076,45 @@
               </w:rPr>
               <w:t>Преглежда списък от всички закупени билети</w:t>
             </w:r>
+          </w:p>
+          <w:p>
+            <w:pPr>
+              <w:pStyle w:val="a3"/>
+              <w:numPr>
+                <w:ilvl w:val="0"/>
+                <w:numId w:val="36"/>
+              </w:numPr>
+              <w:spacing w:before="120" w:line="276" w:lineRule="auto"/>
+              <w:rPr>
+                <w:rFonts w:ascii="Arial" w:hAnsi="Arial" w:cs="Arial"/>
+              </w:rPr>
+            </w:pPr>
+            <w:r>
+              <w:rPr>
+                <w:rFonts w:ascii="Arial" w:hAnsi="Arial" w:cs="Arial"/>
+              </w:rPr>
+              <w:t xml:space="preserve">Администратор – </w:t>
+            </w:r>
+            <w:r>
+              <w:rPr>
+                <w:rFonts w:ascii="Arial" w:hAnsi="Arial" w:cs="Arial"/>
+              </w:rPr>
+              <w:t>управление</w:t>
+            </w:r>
+            <w:r>
+              <w:rPr>
+                <w:rFonts w:ascii="Arial" w:hAnsi="Arial" w:cs="Arial"/>
+              </w:rPr>
+              <w:t xml:space="preserve"> на потребители</w:t>
+            </w:r>
+            <w:r>
+              <w:rPr>
+                <w:rFonts w:ascii="Arial" w:hAnsi="Arial" w:cs="Arial"/>
+              </w:rPr>
+              <w:t>те</w:t>
+            </w:r>
+            <w:bookmarkStart w:id="0" w:name="_GoBack"/>
+            <w:bookmarkEnd w:id="0"/>
           </w:p>
         </w:tc>
       </w:tr>
@@ -1115,7 +1152,7 @@
     </w:p>
     <w:tbl>
       <w:tblPr>
-        <w:tblStyle w:val="TableGrid"/>
+        <w:tblStyle w:val="a8"/>
         <w:tblW w:w="13036" w:type="dxa"/>
         <w:tblLook w:val="04A0" w:firstRow="1" w:lastRow="0" w:firstColumn="1" w:lastColumn="0" w:noHBand="0" w:noVBand="1"/>
       </w:tblPr>
@@ -1134,7 +1171,7 @@
           </w:tcPr>
           <w:p>
             <w:pPr>
-              <w:pStyle w:val="ListParagraph"/>
+              <w:pStyle w:val="a3"/>
               <w:numPr>
                 <w:ilvl w:val="0"/>
                 <w:numId w:val="35"/>
@@ -1296,7 +1333,7 @@
           </w:tcPr>
           <w:p>
             <w:pPr>
-              <w:pStyle w:val="ListParagraph"/>
+              <w:pStyle w:val="a3"/>
               <w:numPr>
                 <w:ilvl w:val="1"/>
                 <w:numId w:val="35"/>
@@ -1474,7 +1511,7 @@
           </w:tcPr>
           <w:p>
             <w:pPr>
-              <w:pStyle w:val="ListParagraph"/>
+              <w:pStyle w:val="a3"/>
               <w:numPr>
                 <w:ilvl w:val="1"/>
                 <w:numId w:val="35"/>
@@ -1626,7 +1663,7 @@
           </w:tcPr>
           <w:p>
             <w:pPr>
-              <w:pStyle w:val="ListParagraph"/>
+              <w:pStyle w:val="a3"/>
               <w:numPr>
                 <w:ilvl w:val="1"/>
                 <w:numId w:val="35"/>
@@ -1730,7 +1767,7 @@
           </w:tcPr>
           <w:p>
             <w:pPr>
-              <w:pStyle w:val="ListParagraph"/>
+              <w:pStyle w:val="a3"/>
               <w:numPr>
                 <w:ilvl w:val="1"/>
                 <w:numId w:val="35"/>
@@ -1832,7 +1869,7 @@
           </w:tcPr>
           <w:p>
             <w:pPr>
-              <w:pStyle w:val="ListParagraph"/>
+              <w:pStyle w:val="a3"/>
               <w:numPr>
                 <w:ilvl w:val="1"/>
                 <w:numId w:val="35"/>
@@ -1906,7 +1943,7 @@
           </w:tcPr>
           <w:p>
             <w:pPr>
-              <w:pStyle w:val="ListParagraph"/>
+              <w:pStyle w:val="a3"/>
               <w:numPr>
                 <w:ilvl w:val="1"/>
                 <w:numId w:val="35"/>
@@ -1987,7 +2024,7 @@
           </w:tcPr>
           <w:p>
             <w:pPr>
-              <w:pStyle w:val="ListParagraph"/>
+              <w:pStyle w:val="a3"/>
               <w:numPr>
                 <w:ilvl w:val="1"/>
                 <w:numId w:val="35"/>
@@ -2076,7 +2113,7 @@
           </w:tcPr>
           <w:p>
             <w:pPr>
-              <w:pStyle w:val="ListParagraph"/>
+              <w:pStyle w:val="a3"/>
               <w:numPr>
                 <w:ilvl w:val="1"/>
                 <w:numId w:val="35"/>
@@ -2092,6 +2129,7 @@
                 <w:rFonts w:ascii="Arial" w:hAnsi="Arial" w:cs="Arial"/>
                 <w:b/>
               </w:rPr>
+              <w:lastRenderedPageBreak/>
               <w:t>Преглед на всички закупени билети</w:t>
             </w:r>
           </w:p>
@@ -2156,7 +2194,7 @@
           </w:tcPr>
           <w:p>
             <w:pPr>
-              <w:pStyle w:val="ListParagraph"/>
+              <w:pStyle w:val="a3"/>
               <w:numPr>
                 <w:ilvl w:val="1"/>
                 <w:numId w:val="35"/>
@@ -2245,7 +2283,7 @@
           </w:tcPr>
           <w:p>
             <w:pPr>
-              <w:pStyle w:val="ListParagraph"/>
+              <w:pStyle w:val="a3"/>
               <w:numPr>
                 <w:ilvl w:val="1"/>
                 <w:numId w:val="35"/>
@@ -2313,7 +2351,7 @@
           </w:tcPr>
           <w:p>
             <w:pPr>
-              <w:pStyle w:val="ListParagraph"/>
+              <w:pStyle w:val="a3"/>
               <w:numPr>
                 <w:ilvl w:val="1"/>
                 <w:numId w:val="35"/>
@@ -2406,7 +2444,7 @@
     </w:p>
     <w:tbl>
       <w:tblPr>
-        <w:tblStyle w:val="TableGrid"/>
+        <w:tblStyle w:val="a8"/>
         <w:tblW w:w="13036" w:type="dxa"/>
         <w:tblLook w:val="04A0" w:firstRow="1" w:lastRow="0" w:firstColumn="1" w:lastColumn="0" w:noHBand="0" w:noVBand="1"/>
       </w:tblPr>
@@ -2425,7 +2463,7 @@
           </w:tcPr>
           <w:p>
             <w:pPr>
-              <w:pStyle w:val="NormalWeb"/>
+              <w:pStyle w:val="a9"/>
               <w:numPr>
                 <w:ilvl w:val="0"/>
                 <w:numId w:val="35"/>
@@ -2536,7 +2574,7 @@
           </w:tcPr>
           <w:p>
             <w:pPr>
-              <w:pStyle w:val="ListParagraph"/>
+              <w:pStyle w:val="a3"/>
               <w:numPr>
                 <w:ilvl w:val="1"/>
                 <w:numId w:val="35"/>
@@ -2619,7 +2657,7 @@
           </w:tcPr>
           <w:p>
             <w:pPr>
-              <w:pStyle w:val="ListParagraph"/>
+              <w:pStyle w:val="a3"/>
               <w:numPr>
                 <w:ilvl w:val="1"/>
                 <w:numId w:val="35"/>
@@ -2695,7 +2733,7 @@
           </w:tcPr>
           <w:p>
             <w:pPr>
-              <w:pStyle w:val="ListParagraph"/>
+              <w:pStyle w:val="a3"/>
               <w:numPr>
                 <w:ilvl w:val="1"/>
                 <w:numId w:val="35"/>
@@ -2769,7 +2807,7 @@
           </w:tcPr>
           <w:p>
             <w:pPr>
-              <w:pStyle w:val="ListParagraph"/>
+              <w:pStyle w:val="a3"/>
               <w:numPr>
                 <w:ilvl w:val="1"/>
                 <w:numId w:val="35"/>
@@ -2840,7 +2878,7 @@
           </w:tcPr>
           <w:p>
             <w:pPr>
-              <w:pStyle w:val="ListParagraph"/>
+              <w:pStyle w:val="a3"/>
               <w:numPr>
                 <w:ilvl w:val="1"/>
                 <w:numId w:val="35"/>
@@ -2909,7 +2947,7 @@
           </w:tcPr>
           <w:p>
             <w:pPr>
-              <w:pStyle w:val="ListParagraph"/>
+              <w:pStyle w:val="a3"/>
               <w:numPr>
                 <w:ilvl w:val="1"/>
                 <w:numId w:val="35"/>
@@ -2978,7 +3016,7 @@
           </w:tcPr>
           <w:p>
             <w:pPr>
-              <w:pStyle w:val="ListParagraph"/>
+              <w:pStyle w:val="a3"/>
               <w:numPr>
                 <w:ilvl w:val="1"/>
                 <w:numId w:val="35"/>
@@ -3071,7 +3109,7 @@
     </w:p>
     <w:tbl>
       <w:tblPr>
-        <w:tblStyle w:val="TableGrid"/>
+        <w:tblStyle w:val="a8"/>
         <w:tblW w:w="14034" w:type="dxa"/>
         <w:tblInd w:w="-572" w:type="dxa"/>
         <w:tblLook w:val="04A0" w:firstRow="1" w:lastRow="0" w:firstColumn="1" w:lastColumn="0" w:noHBand="0" w:noVBand="1"/>
@@ -3091,7 +3129,7 @@
           </w:tcPr>
           <w:p>
             <w:pPr>
-              <w:pStyle w:val="NormalWeb"/>
+              <w:pStyle w:val="a9"/>
               <w:numPr>
                 <w:ilvl w:val="0"/>
                 <w:numId w:val="35"/>
@@ -3197,7 +3235,7 @@
           </w:tcPr>
           <w:p>
             <w:pPr>
-              <w:pStyle w:val="ListParagraph"/>
+              <w:pStyle w:val="a3"/>
               <w:numPr>
                 <w:ilvl w:val="1"/>
                 <w:numId w:val="35"/>
@@ -3330,7 +3368,7 @@
           </w:tcPr>
           <w:p>
             <w:pPr>
-              <w:pStyle w:val="ListParagraph"/>
+              <w:pStyle w:val="a3"/>
               <w:numPr>
                 <w:ilvl w:val="1"/>
                 <w:numId w:val="35"/>
@@ -3443,7 +3481,7 @@
           </w:tcPr>
           <w:p>
             <w:pPr>
-              <w:pStyle w:val="ListParagraph"/>
+              <w:pStyle w:val="a3"/>
               <w:numPr>
                 <w:ilvl w:val="1"/>
                 <w:numId w:val="35"/>
@@ -3524,7 +3562,7 @@
           </w:tcPr>
           <w:p>
             <w:pPr>
-              <w:pStyle w:val="ListParagraph"/>
+              <w:pStyle w:val="a3"/>
               <w:numPr>
                 <w:ilvl w:val="1"/>
                 <w:numId w:val="35"/>
@@ -3602,7 +3640,7 @@
           </w:tcPr>
           <w:p>
             <w:pPr>
-              <w:pStyle w:val="ListParagraph"/>
+              <w:pStyle w:val="a3"/>
               <w:numPr>
                 <w:ilvl w:val="1"/>
                 <w:numId w:val="35"/>
@@ -3686,7 +3724,7 @@
           </w:tcPr>
           <w:p>
             <w:pPr>
-              <w:pStyle w:val="ListParagraph"/>
+              <w:pStyle w:val="a3"/>
               <w:numPr>
                 <w:ilvl w:val="1"/>
                 <w:numId w:val="35"/>
@@ -3766,21 +3804,7 @@
                 <w:rFonts w:ascii="Arial" w:eastAsia="Times New Roman" w:hAnsi="Arial" w:cs="Arial"/>
                 <w:lang w:val="en-US" w:eastAsia="zh-CN"/>
               </w:rPr>
-              <w:t>}/{</w:t>
-            </w:r>
-            <w:r>
-              <w:rPr>
-                <w:rFonts w:ascii="Arial" w:eastAsia="Times New Roman" w:hAnsi="Arial" w:cs="Arial"/>
-                <w:lang w:val="en-US" w:eastAsia="zh-CN"/>
-              </w:rPr>
-              <w:t>endpoint</w:t>
-            </w:r>
-            <w:r>
-              <w:rPr>
-                <w:rFonts w:ascii="Arial" w:eastAsia="Times New Roman" w:hAnsi="Arial" w:cs="Arial"/>
-                <w:lang w:val="en-US" w:eastAsia="zh-CN"/>
-              </w:rPr>
-              <w:t>}</w:t>
+              <w:t>}/{endpoint}</w:t>
             </w:r>
             <w:r>
               <w:rPr>
@@ -3800,7 +3824,7 @@
           </w:tcPr>
           <w:p>
             <w:pPr>
-              <w:pStyle w:val="ListParagraph"/>
+              <w:pStyle w:val="a3"/>
               <w:numPr>
                 <w:ilvl w:val="1"/>
                 <w:numId w:val="35"/>
@@ -3886,7 +3910,7 @@
           </w:tcPr>
           <w:p>
             <w:pPr>
-              <w:pStyle w:val="ListParagraph"/>
+              <w:pStyle w:val="a3"/>
               <w:numPr>
                 <w:ilvl w:val="1"/>
                 <w:numId w:val="35"/>
@@ -3976,7 +4000,7 @@
 </file>
 
 <file path=word/numbering.xml><?xml version="1.0" encoding="utf-8"?>
-<w:numbering xmlns:wpc="http://schemas.microsoft.com/office/word/2010/wordprocessingCanvas" xmlns:mc="http://schemas.openxmlformats.org/markup-compatibility/2006" xmlns:o="urn:schemas-microsoft-com:office:office" xmlns:r="http://schemas.openxmlformats.org/officeDocument/2006/relationships" xmlns:m="http://schemas.openxmlformats.org/officeDocument/2006/math" xmlns:v="urn:schemas-microsoft-com:vml" xmlns:wp14="http://schemas.microsoft.com/office/word/2010/wordprocessingDrawing" xmlns:wp="http://schemas.openxmlformats.org/drawingml/2006/wordprocessingDrawing" xmlns:w10="urn:schemas-microsoft-com:office:word" xmlns:w="http://schemas.openxmlformats.org/wordprocessingml/2006/main" xmlns:w14="http://schemas.microsoft.com/office/word/2010/wordml" xmlns:w15="http://schemas.microsoft.com/office/word/2012/wordml" xmlns:wpg="http://schemas.microsoft.com/office/word/2010/wordprocessingGroup" xmlns:wpi="http://schemas.microsoft.com/office/word/2010/wordprocessingInk" xmlns:wne="http://schemas.microsoft.com/office/word/2006/wordml" xmlns:wps="http://schemas.microsoft.com/office/word/2010/wordprocessingShape" mc:Ignorable="w14 w15 wp14">
+<w:numbering xmlns:wpc="http://schemas.microsoft.com/office/word/2010/wordprocessingCanvas" xmlns:cx="http://schemas.microsoft.com/office/drawing/2014/chartex" xmlns:mc="http://schemas.openxmlformats.org/markup-compatibility/2006" xmlns:o="urn:schemas-microsoft-com:office:office" xmlns:r="http://schemas.openxmlformats.org/officeDocument/2006/relationships" xmlns:m="http://schemas.openxmlformats.org/officeDocument/2006/math" xmlns:v="urn:schemas-microsoft-com:vml" xmlns:wp14="http://schemas.microsoft.com/office/word/2010/wordprocessingDrawing" xmlns:wp="http://schemas.openxmlformats.org/drawingml/2006/wordprocessingDrawing" xmlns:w10="urn:schemas-microsoft-com:office:word" xmlns:w="http://schemas.openxmlformats.org/wordprocessingml/2006/main" xmlns:w14="http://schemas.microsoft.com/office/word/2010/wordml" xmlns:w15="http://schemas.microsoft.com/office/word/2012/wordml" xmlns:w16se="http://schemas.microsoft.com/office/word/2015/wordml/symex" xmlns:wpg="http://schemas.microsoft.com/office/word/2010/wordprocessingGroup" xmlns:wpi="http://schemas.microsoft.com/office/word/2010/wordprocessingInk" xmlns:wne="http://schemas.microsoft.com/office/word/2006/wordml" xmlns:wps="http://schemas.microsoft.com/office/word/2010/wordprocessingShape" mc:Ignorable="w14 w15 w16se wp14">
   <w:abstractNum w:abstractNumId="0" w15:restartNumberingAfterBreak="0">
     <w:nsid w:val="00000002"/>
     <w:multiLevelType w:val="multilevel"/>
@@ -5089,7 +5113,7 @@
     <w:lvl w:ilvl="0" w:tplc="04090011">
       <w:start w:val="1"/>
       <w:numFmt w:val="decimal"/>
-      <w:pStyle w:val="Heading1"/>
+      <w:pStyle w:val="1"/>
       <w:lvlText w:val="%1)"/>
       <w:lvlJc w:val="left"/>
       <w:pPr>
@@ -5102,7 +5126,7 @@
     <w:lvl w:ilvl="1" w:tplc="04090019" w:tentative="1">
       <w:start w:val="1"/>
       <w:numFmt w:val="lowerLetter"/>
-      <w:pStyle w:val="Heading2"/>
+      <w:pStyle w:val="2"/>
       <w:lvlText w:val="%2."/>
       <w:lvlJc w:val="left"/>
       <w:pPr>
@@ -7960,7 +7984,7 @@
 </file>
 
 <file path=word/styles.xml><?xml version="1.0" encoding="utf-8"?>
-<w:styles xmlns:mc="http://schemas.openxmlformats.org/markup-compatibility/2006" xmlns:r="http://schemas.openxmlformats.org/officeDocument/2006/relationships" xmlns:w="http://schemas.openxmlformats.org/wordprocessingml/2006/main" xmlns:w14="http://schemas.microsoft.com/office/word/2010/wordml" xmlns:w15="http://schemas.microsoft.com/office/word/2012/wordml" mc:Ignorable="w14 w15">
+<w:styles xmlns:mc="http://schemas.openxmlformats.org/markup-compatibility/2006" xmlns:r="http://schemas.openxmlformats.org/officeDocument/2006/relationships" xmlns:w="http://schemas.openxmlformats.org/wordprocessingml/2006/main" xmlns:w14="http://schemas.microsoft.com/office/word/2010/wordml" xmlns:w15="http://schemas.microsoft.com/office/word/2012/wordml" xmlns:w16se="http://schemas.microsoft.com/office/word/2015/wordml/symex" mc:Ignorable="w14 w15 w16se">
   <w:docDefaults>
     <w:rPrDefault>
       <w:rPr>
@@ -8349,16 +8373,16 @@
     <w:lsdException w:name="List Table 6 Colorful Accent 6" w:uiPriority="51"/>
     <w:lsdException w:name="List Table 7 Colorful Accent 6" w:uiPriority="52"/>
   </w:latentStyles>
-  <w:style w:type="paragraph" w:default="1" w:styleId="Normal">
+  <w:style w:type="paragraph" w:default="1" w:styleId="a">
     <w:name w:val="Normal"/>
     <w:qFormat/>
     <w:rsid w:val="009E75E0"/>
   </w:style>
-  <w:style w:type="paragraph" w:styleId="Heading1">
+  <w:style w:type="paragraph" w:styleId="1">
     <w:name w:val="heading 1"/>
-    <w:basedOn w:val="Normal"/>
-    <w:next w:val="Normal"/>
-    <w:link w:val="Heading1Char"/>
+    <w:basedOn w:val="a"/>
+    <w:next w:val="a"/>
+    <w:link w:val="10"/>
     <w:qFormat/>
     <w:rsid w:val="003F0FAB"/>
     <w:pPr>
@@ -8380,11 +8404,11 @@
       <w:lang w:eastAsia="zh-CN"/>
     </w:rPr>
   </w:style>
-  <w:style w:type="paragraph" w:styleId="Heading2">
+  <w:style w:type="paragraph" w:styleId="2">
     <w:name w:val="heading 2"/>
-    <w:basedOn w:val="Heading1"/>
-    <w:next w:val="Normal"/>
-    <w:link w:val="Heading2Char"/>
+    <w:basedOn w:val="1"/>
+    <w:next w:val="a"/>
+    <w:link w:val="20"/>
     <w:qFormat/>
     <w:rsid w:val="003F0FAB"/>
     <w:pPr>
@@ -8399,13 +8423,13 @@
       <w:sz w:val="20"/>
     </w:rPr>
   </w:style>
-  <w:style w:type="character" w:default="1" w:styleId="DefaultParagraphFont">
+  <w:style w:type="character" w:default="1" w:styleId="a0">
     <w:name w:val="Default Paragraph Font"/>
     <w:uiPriority w:val="1"/>
     <w:semiHidden/>
     <w:unhideWhenUsed/>
   </w:style>
-  <w:style w:type="table" w:default="1" w:styleId="TableNormal">
+  <w:style w:type="table" w:default="1" w:styleId="a1">
     <w:name w:val="Normal Table"/>
     <w:uiPriority w:val="99"/>
     <w:semiHidden/>
@@ -8420,7 +8444,7 @@
       </w:tblCellMar>
     </w:tblPr>
   </w:style>
-  <w:style w:type="numbering" w:default="1" w:styleId="NoList">
+  <w:style w:type="numbering" w:default="1" w:styleId="a2">
     <w:name w:val="No List"/>
     <w:uiPriority w:val="99"/>
     <w:semiHidden/>
@@ -8428,7 +8452,7 @@
   </w:style>
   <w:style w:type="paragraph" w:customStyle="1" w:styleId="western">
     <w:name w:val="western"/>
-    <w:basedOn w:val="Normal"/>
+    <w:basedOn w:val="a"/>
     <w:rsid w:val="006316B1"/>
     <w:pPr>
       <w:spacing w:before="100" w:beforeAutospacing="1" w:after="100" w:afterAutospacing="1" w:line="240" w:lineRule="auto"/>
@@ -8439,9 +8463,9 @@
       <w:szCs w:val="24"/>
     </w:rPr>
   </w:style>
-  <w:style w:type="paragraph" w:styleId="ListParagraph">
+  <w:style w:type="paragraph" w:styleId="a3">
     <w:name w:val="List Paragraph"/>
-    <w:basedOn w:val="Normal"/>
+    <w:basedOn w:val="a"/>
     <w:uiPriority w:val="34"/>
     <w:qFormat/>
     <w:rsid w:val="008B062E"/>
@@ -8450,10 +8474,10 @@
       <w:contextualSpacing/>
     </w:pPr>
   </w:style>
-  <w:style w:type="paragraph" w:styleId="BalloonText">
+  <w:style w:type="paragraph" w:styleId="a4">
     <w:name w:val="Balloon Text"/>
-    <w:basedOn w:val="Normal"/>
-    <w:link w:val="BalloonTextChar"/>
+    <w:basedOn w:val="a"/>
+    <w:link w:val="a5"/>
     <w:uiPriority w:val="99"/>
     <w:semiHidden/>
     <w:unhideWhenUsed/>
@@ -8467,10 +8491,10 @@
       <w:szCs w:val="16"/>
     </w:rPr>
   </w:style>
-  <w:style w:type="character" w:customStyle="1" w:styleId="BalloonTextChar">
-    <w:name w:val="Balloon Text Char"/>
-    <w:basedOn w:val="DefaultParagraphFont"/>
-    <w:link w:val="BalloonText"/>
+  <w:style w:type="character" w:customStyle="1" w:styleId="a5">
+    <w:name w:val="Изнесен текст Знак"/>
+    <w:basedOn w:val="a0"/>
+    <w:link w:val="a4"/>
     <w:uiPriority w:val="99"/>
     <w:semiHidden/>
     <w:rsid w:val="00D62CD4"/>
@@ -8480,10 +8504,10 @@
       <w:szCs w:val="16"/>
     </w:rPr>
   </w:style>
-  <w:style w:type="character" w:customStyle="1" w:styleId="Heading1Char">
-    <w:name w:val="Heading 1 Char"/>
-    <w:basedOn w:val="DefaultParagraphFont"/>
-    <w:link w:val="Heading1"/>
+  <w:style w:type="character" w:customStyle="1" w:styleId="10">
+    <w:name w:val="Заглавие 1 Знак"/>
+    <w:basedOn w:val="a0"/>
+    <w:link w:val="1"/>
     <w:rsid w:val="003F0FAB"/>
     <w:rPr>
       <w:rFonts w:ascii="Arial" w:eastAsia="Times New Roman" w:hAnsi="Arial" w:cs="Arial"/>
@@ -8493,10 +8517,10 @@
       <w:lang w:eastAsia="zh-CN"/>
     </w:rPr>
   </w:style>
-  <w:style w:type="character" w:customStyle="1" w:styleId="Heading2Char">
-    <w:name w:val="Heading 2 Char"/>
-    <w:basedOn w:val="DefaultParagraphFont"/>
-    <w:link w:val="Heading2"/>
+  <w:style w:type="character" w:customStyle="1" w:styleId="20">
+    <w:name w:val="Заглавие 2 Знак"/>
+    <w:basedOn w:val="a0"/>
+    <w:link w:val="2"/>
     <w:rsid w:val="003F0FAB"/>
     <w:rPr>
       <w:rFonts w:ascii="Arial" w:eastAsia="Times New Roman" w:hAnsi="Arial" w:cs="Arial"/>
@@ -8508,8 +8532,8 @@
   </w:style>
   <w:style w:type="paragraph" w:customStyle="1" w:styleId="Heading">
     <w:name w:val="Heading"/>
-    <w:basedOn w:val="Normal"/>
-    <w:next w:val="BodyText"/>
+    <w:basedOn w:val="a"/>
+    <w:next w:val="a6"/>
     <w:rsid w:val="003F0FAB"/>
     <w:pPr>
       <w:suppressAutoHyphens/>
@@ -8526,10 +8550,10 @@
       <w:lang w:eastAsia="zh-CN"/>
     </w:rPr>
   </w:style>
-  <w:style w:type="paragraph" w:styleId="BodyText">
+  <w:style w:type="paragraph" w:styleId="a6">
     <w:name w:val="Body Text"/>
-    <w:basedOn w:val="Normal"/>
-    <w:link w:val="BodyTextChar"/>
+    <w:basedOn w:val="a"/>
+    <w:link w:val="a7"/>
     <w:rsid w:val="003F0FAB"/>
     <w:pPr>
       <w:keepLines/>
@@ -8545,10 +8569,10 @@
       <w:lang w:eastAsia="zh-CN"/>
     </w:rPr>
   </w:style>
-  <w:style w:type="character" w:customStyle="1" w:styleId="BodyTextChar">
-    <w:name w:val="Body Text Char"/>
-    <w:basedOn w:val="DefaultParagraphFont"/>
-    <w:link w:val="BodyText"/>
+  <w:style w:type="character" w:customStyle="1" w:styleId="a7">
+    <w:name w:val="Основен текст Знак"/>
+    <w:basedOn w:val="a0"/>
+    <w:link w:val="a6"/>
     <w:rsid w:val="003F0FAB"/>
     <w:rPr>
       <w:rFonts w:ascii="Times New Roman" w:eastAsia="Times New Roman" w:hAnsi="Times New Roman" w:cs="Times New Roman"/>
@@ -8557,9 +8581,9 @@
       <w:lang w:eastAsia="zh-CN"/>
     </w:rPr>
   </w:style>
-  <w:style w:type="table" w:styleId="TableGrid">
+  <w:style w:type="table" w:styleId="a8">
     <w:name w:val="Table Grid"/>
-    <w:basedOn w:val="TableNormal"/>
+    <w:basedOn w:val="a1"/>
     <w:uiPriority w:val="39"/>
     <w:rsid w:val="00A37855"/>
     <w:pPr>
@@ -8579,9 +8603,9 @@
       </w:tblBorders>
     </w:tblPr>
   </w:style>
-  <w:style w:type="paragraph" w:styleId="NormalWeb">
+  <w:style w:type="paragraph" w:styleId="a9">
     <w:name w:val="Normal (Web)"/>
-    <w:basedOn w:val="Normal"/>
+    <w:basedOn w:val="a"/>
     <w:uiPriority w:val="99"/>
     <w:unhideWhenUsed/>
     <w:rsid w:val="00875019"/>
@@ -8887,7 +8911,7 @@
 </file>
 
 <file path=customXml/itemProps1.xml><?xml version="1.0" encoding="utf-8"?>
-<ds:datastoreItem xmlns:ds="http://schemas.openxmlformats.org/officeDocument/2006/customXml" ds:itemID="{ADBE606F-76A4-4768-9B37-9868DCAEE992}">
+<ds:datastoreItem xmlns:ds="http://schemas.openxmlformats.org/officeDocument/2006/customXml" ds:itemID="{48EE5313-BF3E-4977-B489-C69A4F4EFC6D}">
   <ds:schemaRefs>
     <ds:schemaRef ds:uri="http://schemas.openxmlformats.org/officeDocument/2006/bibliography"/>
   </ds:schemaRefs>

</xml_diff>